<commit_message>
diploma paper updated (finished chapter 1)
</commit_message>
<xml_diff>
--- a/Paper/articles/article numbers & names.docx
+++ b/Paper/articles/article numbers & names.docx
@@ -696,49 +696,165 @@
           <w:lang w:val="en-US"/>
         </w:rPr>
       </w:pPr>
+      <w:proofErr w:type="spellStart"/>
+      <w:r>
+        <w:rPr>
+          <w:lang w:val="en-US"/>
+        </w:rPr>
+        <w:t>Bassi</w:t>
+      </w:r>
+      <w:proofErr w:type="spellEnd"/>
+      <w:r>
+        <w:rPr>
+          <w:lang w:val="en-US"/>
+        </w:rPr>
+        <w:t xml:space="preserve"> A. Bauer M., Fiedler M., </w:t>
+      </w:r>
+      <w:proofErr w:type="spellStart"/>
+      <w:r>
+        <w:rPr>
+          <w:lang w:val="en-US"/>
+        </w:rPr>
+        <w:t>Kramp</w:t>
+      </w:r>
+      <w:proofErr w:type="spellEnd"/>
+      <w:r>
+        <w:rPr>
+          <w:lang w:val="en-US"/>
+        </w:rPr>
+        <w:t xml:space="preserve"> T., </w:t>
+      </w:r>
+      <w:proofErr w:type="spellStart"/>
+      <w:r>
+        <w:rPr>
+          <w:lang w:val="en-US"/>
+        </w:rPr>
+        <w:t>Kranenburg</w:t>
+      </w:r>
+      <w:proofErr w:type="spellEnd"/>
+      <w:r>
+        <w:rPr>
+          <w:lang w:val="en-US"/>
+        </w:rPr>
+        <w:t xml:space="preserve"> R., Lange S., Meissner S. (2013), Enabling Things to Talk: Designing IOT solutions with the IOT architectural Reference Model, New York.</w:t>
+      </w:r>
+    </w:p>
+    <w:p>
+      <w:pPr>
+        <w:pStyle w:val="a3"/>
+        <w:rPr>
+          <w:lang w:val="en-US"/>
+        </w:rPr>
+      </w:pPr>
+    </w:p>
+    <w:p>
+      <w:pPr>
+        <w:pStyle w:val="a3"/>
+        <w:numPr>
+          <w:ilvl w:val="0"/>
+          <w:numId w:val="1"/>
+        </w:numPr>
+        <w:rPr>
+          <w:lang w:val="en-US"/>
+        </w:rPr>
+      </w:pPr>
+      <w:r>
+        <w:rPr>
+          <w:lang w:val="en-US"/>
+        </w:rPr>
+        <w:t xml:space="preserve">Li, S., </w:t>
+      </w:r>
+      <w:proofErr w:type="spellStart"/>
+      <w:r>
+        <w:rPr>
+          <w:lang w:val="en-US"/>
+        </w:rPr>
+        <w:t>Tryfonas</w:t>
+      </w:r>
+      <w:proofErr w:type="spellEnd"/>
+      <w:r>
+        <w:rPr>
+          <w:lang w:val="en-US"/>
+        </w:rPr>
+        <w:t>, T., &amp; Li, H. (2016). The Internet of Things: a security point of view. Internet Research, 26(2), 337–359.</w:t>
+      </w:r>
+    </w:p>
+    <w:p>
+      <w:pPr>
+        <w:pStyle w:val="a3"/>
+        <w:rPr>
+          <w:lang w:val="en-US"/>
+        </w:rPr>
+      </w:pPr>
+    </w:p>
+    <w:p>
+      <w:pPr>
+        <w:pStyle w:val="a3"/>
+        <w:numPr>
+          <w:ilvl w:val="0"/>
+          <w:numId w:val="1"/>
+        </w:numPr>
+        <w:rPr>
+          <w:lang w:val="en-US"/>
+        </w:rPr>
+      </w:pPr>
+      <w:r>
+        <w:rPr>
+          <w:lang w:val="en-US"/>
+        </w:rPr>
+        <w:t>Khan, R., Khan, S. U., Zaheer, R., &amp; Khan, S. (2012). Future Internet: The Internet of Things Architecture,</w:t>
+      </w:r>
+      <w:r>
+        <w:rPr>
+          <w:lang w:val="en-US"/>
+        </w:rPr>
+        <w:t xml:space="preserve"> </w:t>
+      </w:r>
+      <w:r>
+        <w:rPr>
+          <w:lang w:val="en-US"/>
+        </w:rPr>
+        <w:t>Possible Applications and Key Challenges. In 2012 10th International Conference on Frontiers of Information</w:t>
+      </w:r>
+      <w:r>
+        <w:rPr>
+          <w:lang w:val="en-US"/>
+        </w:rPr>
+        <w:t xml:space="preserve"> </w:t>
+      </w:r>
+      <w:r>
+        <w:rPr>
+          <w:lang w:val="en-US"/>
+        </w:rPr>
+        <w:t>Technology (FIT): Proceedings (pp. 257-260). Institute of Electrical and Electronics Engineers Inc.</w:t>
+      </w:r>
+    </w:p>
+    <w:p>
+      <w:pPr>
+        <w:pStyle w:val="a3"/>
+        <w:rPr>
+          <w:lang w:val="en-US"/>
+        </w:rPr>
+      </w:pPr>
+    </w:p>
+    <w:p>
+      <w:pPr>
+        <w:pStyle w:val="a3"/>
+        <w:numPr>
+          <w:ilvl w:val="0"/>
+          <w:numId w:val="1"/>
+        </w:numPr>
+        <w:rPr>
+          <w:lang w:val="en-US"/>
+        </w:rPr>
+      </w:pPr>
+      <w:r>
+        <w:rPr>
+          <w:lang w:val="en-US"/>
+        </w:rPr>
+        <w:t>Saxena, S., &amp; Ali Said Mansour Al-Tamimi, T. (2017). Big data and Internet of Things (IoT) technologies in Omani banks: a case study. Foresight, 19(4), 409–420.</w:t>
+      </w:r>
       <w:bookmarkStart w:id="0" w:name="_GoBack"/>
-      <w:proofErr w:type="spellStart"/>
-      <w:r>
-        <w:rPr>
-          <w:lang w:val="en-US"/>
-        </w:rPr>
-        <w:t>Bassi</w:t>
-      </w:r>
-      <w:proofErr w:type="spellEnd"/>
-      <w:r>
-        <w:rPr>
-          <w:lang w:val="en-US"/>
-        </w:rPr>
-        <w:t xml:space="preserve"> A. Bauer M., Fiedler M., </w:t>
-      </w:r>
-      <w:proofErr w:type="spellStart"/>
-      <w:r>
-        <w:rPr>
-          <w:lang w:val="en-US"/>
-        </w:rPr>
-        <w:t>Kramp</w:t>
-      </w:r>
-      <w:proofErr w:type="spellEnd"/>
-      <w:r>
-        <w:rPr>
-          <w:lang w:val="en-US"/>
-        </w:rPr>
-        <w:t xml:space="preserve"> T., </w:t>
-      </w:r>
-      <w:proofErr w:type="spellStart"/>
-      <w:r>
-        <w:rPr>
-          <w:lang w:val="en-US"/>
-        </w:rPr>
-        <w:t>Kranenburg</w:t>
-      </w:r>
-      <w:proofErr w:type="spellEnd"/>
-      <w:r>
-        <w:rPr>
-          <w:lang w:val="en-US"/>
-        </w:rPr>
-        <w:t xml:space="preserve"> R., Lange S., Meissner S. (2013), Enabling Things to Talk: Designing IOT solutions with the IOT architectural Reference Model, New York.</w:t>
-      </w:r>
       <w:bookmarkEnd w:id="0"/>
     </w:p>
     <w:sectPr>

</xml_diff>

<commit_message>
finishing chapter 2.2 in Paper/Missin Stefanos Diploma Thesis.docx
</commit_message>
<xml_diff>
--- a/Paper/articles/article numbers & names.docx
+++ b/Paper/articles/article numbers & names.docx
@@ -853,6 +853,70 @@
           <w:lang w:val="en-US"/>
         </w:rPr>
         <w:t>Saxena, S., &amp; Ali Said Mansour Al-Tamimi, T. (2017). Big data and Internet of Things (IoT) technologies in Omani banks: a case study. Foresight, 19(4), 409–420.</w:t>
+      </w:r>
+    </w:p>
+    <w:p>
+      <w:pPr>
+        <w:pStyle w:val="a3"/>
+        <w:rPr>
+          <w:lang w:val="en-US"/>
+        </w:rPr>
+      </w:pPr>
+    </w:p>
+    <w:p>
+      <w:pPr>
+        <w:pStyle w:val="a3"/>
+        <w:numPr>
+          <w:ilvl w:val="0"/>
+          <w:numId w:val="1"/>
+        </w:numPr>
+        <w:rPr>
+          <w:lang w:val="en-US"/>
+        </w:rPr>
+      </w:pPr>
+      <w:r>
+        <w:rPr>
+          <w:lang w:val="en-US"/>
+        </w:rPr>
+        <w:t>Mark J. Collins (2017). Pro HTML5 with CSS, JavaScript, and Multimedia: Complete Website Development and Best Practices</w:t>
+      </w:r>
+    </w:p>
+    <w:p>
+      <w:pPr>
+        <w:pStyle w:val="a3"/>
+        <w:rPr>
+          <w:lang w:val="en-US"/>
+        </w:rPr>
+      </w:pPr>
+    </w:p>
+    <w:p>
+      <w:pPr>
+        <w:pStyle w:val="a3"/>
+        <w:numPr>
+          <w:ilvl w:val="0"/>
+          <w:numId w:val="1"/>
+        </w:numPr>
+      </w:pPr>
+      <w:r>
+        <w:t xml:space="preserve">Παυλή Β. (2013), Η Διδασκαλία εκπαιδευτικής ρομποτικής με τη χρήση μικροελέγκτών(π.χ. </w:t>
+      </w:r>
+      <w:r>
+        <w:rPr>
+          <w:lang w:val="en-US"/>
+        </w:rPr>
+        <w:t>ARDUINO</w:t>
+      </w:r>
+      <w:r>
+        <w:t xml:space="preserve">, </w:t>
+      </w:r>
+      <w:r>
+        <w:rPr>
+          <w:lang w:val="en-US"/>
+        </w:rPr>
+        <w:t>PIC</w:t>
+      </w:r>
+      <w:r>
+        <w:t xml:space="preserve"> ), Διπλωματική Εργασία, Τ.Ε.Ι. Λάρισας, Τμήμα Τεχνολογίας Πληροφορικής και Τηλεπικοινωνιών, Λάρισα.</w:t>
       </w:r>
       <w:bookmarkStart w:id="0" w:name="_GoBack"/>
       <w:bookmarkEnd w:id="0"/>

</xml_diff>